<commit_message>
I update specification problem
</commit_message>
<xml_diff>
--- a/ESPECIFICACION DEL PROBLEMA.docx
+++ b/ESPECIFICACION DEL PROBLEMA.docx
@@ -1,6 +1,6 @@
 
 <file path=word/document.xml><?xml version="1.0" encoding="utf-8"?>
-<w:document xmlns:wpc="http://schemas.microsoft.com/office/word/2010/wordprocessingCanvas" xmlns:cx="http://schemas.microsoft.com/office/drawing/2014/chartex" xmlns:cx1="http://schemas.microsoft.com/office/drawing/2015/9/8/chartex" xmlns:cx2="http://schemas.microsoft.com/office/drawing/2015/10/21/chartex" xmlns:cx3="http://schemas.microsoft.com/office/drawing/2016/5/9/chartex" xmlns:cx4="http://schemas.microsoft.com/office/drawing/2016/5/10/chartex" xmlns:cx5="http://schemas.microsoft.com/office/drawing/2016/5/11/chartex" xmlns:cx6="http://schemas.microsoft.com/office/drawing/2016/5/12/chartex" xmlns:cx7="http://schemas.microsoft.com/office/drawing/2016/5/13/chartex" xmlns:cx8="http://schemas.microsoft.com/office/drawing/2016/5/14/chartex" xmlns:mc="http://schemas.openxmlformats.org/markup-compatibility/2006" xmlns:aink="http://schemas.microsoft.com/office/drawing/2016/ink" xmlns:am3d="http://schemas.microsoft.com/office/drawing/2017/model3d" xmlns:o="urn:schemas-microsoft-com:office:office" xmlns:r="http://schemas.openxmlformats.org/officeDocument/2006/relationships" xmlns:m="http://schemas.openxmlformats.org/officeDocument/2006/math" xmlns:v="urn:schemas-microsoft-com:vml" xmlns:wp14="http://schemas.microsoft.com/office/word/2010/wordprocessingDrawing" xmlns:wp="http://schemas.openxmlformats.org/drawingml/2006/wordprocessingDrawing" xmlns:w10="urn:schemas-microsoft-com:office:word" xmlns:w="http://schemas.openxmlformats.org/wordprocessingml/2006/main" xmlns:w14="http://schemas.microsoft.com/office/word/2010/wordml" xmlns:w15="http://schemas.microsoft.com/office/word/2012/wordml" xmlns:w16cid="http://schemas.microsoft.com/office/word/2016/wordml/cid" xmlns:w16se="http://schemas.microsoft.com/office/word/2015/wordml/symex" xmlns:wpg="http://schemas.microsoft.com/office/word/2010/wordprocessingGroup" xmlns:wpi="http://schemas.microsoft.com/office/word/2010/wordprocessingInk" xmlns:wne="http://schemas.microsoft.com/office/word/2006/wordml" xmlns:wps="http://schemas.microsoft.com/office/word/2010/wordprocessingShape" mc:Ignorable="w14 w15 w16se w16cid wp14">
+<w:document xmlns:wpc="http://schemas.microsoft.com/office/word/2010/wordprocessingCanvas" xmlns:cx="http://schemas.microsoft.com/office/drawing/2014/chartex" xmlns:mc="http://schemas.openxmlformats.org/markup-compatibility/2006" xmlns:o="urn:schemas-microsoft-com:office:office" xmlns:r="http://schemas.openxmlformats.org/officeDocument/2006/relationships" xmlns:m="http://schemas.openxmlformats.org/officeDocument/2006/math" xmlns:v="urn:schemas-microsoft-com:vml" xmlns:wp14="http://schemas.microsoft.com/office/word/2010/wordprocessingDrawing" xmlns:wp="http://schemas.openxmlformats.org/drawingml/2006/wordprocessingDrawing" xmlns:w10="urn:schemas-microsoft-com:office:word" xmlns:w="http://schemas.openxmlformats.org/wordprocessingml/2006/main" xmlns:w14="http://schemas.microsoft.com/office/word/2010/wordml" xmlns:w15="http://schemas.microsoft.com/office/word/2012/wordml" xmlns:w16se="http://schemas.microsoft.com/office/word/2015/wordml/symex" xmlns:wpg="http://schemas.microsoft.com/office/word/2010/wordprocessingGroup" xmlns:wpi="http://schemas.microsoft.com/office/word/2010/wordprocessingInk" xmlns:wne="http://schemas.microsoft.com/office/word/2006/wordml" xmlns:wps="http://schemas.microsoft.com/office/word/2010/wordprocessingShape" mc:Ignorable="w14 w15 w16se wp14">
   <w:body>
     <w:p>
       <w:pPr>
@@ -29,31 +29,7 @@
         <w:jc w:val="both"/>
       </w:pPr>
       <w:r>
-        <w:t xml:space="preserve">Frecuentemente cuando se enseñan nuevas estructuras de datos se presentan problemas para comprender como funcionan estas, Actualmente se </w:t>
-      </w:r>
-      <w:proofErr w:type="spellStart"/>
-      <w:r>
-        <w:t>esta</w:t>
-      </w:r>
-      <w:proofErr w:type="spellEnd"/>
-      <w:r>
-        <w:t xml:space="preserve"> tratando la estructura de datos quizá </w:t>
-      </w:r>
-      <w:proofErr w:type="spellStart"/>
-      <w:r>
-        <w:t>mas</w:t>
-      </w:r>
-      <w:proofErr w:type="spellEnd"/>
-      <w:r>
-        <w:t xml:space="preserve"> compleja de la materia estructuras de datos. Hace una semana se </w:t>
-      </w:r>
-      <w:proofErr w:type="spellStart"/>
-      <w:r>
-        <w:t>realizo</w:t>
-      </w:r>
-      <w:proofErr w:type="spellEnd"/>
-      <w:r>
-        <w:t xml:space="preserve"> el parcial respectivo al tema de grafos, en cuestión de sus métodos básicos, los cuales son:</w:t>
+        <w:t xml:space="preserve">Actualmente existen muchísimas estructuras de datos para resolver determinados problemas, el curso de algoritmos y estructuras de datos que se parte en la universidad Icesi, ciertamente lleva a cabo la conceptualización y enseñanza de varias estructuras de datos a los estudiantes, tales como: </w:t>
       </w:r>
     </w:p>
     <w:p>
@@ -66,7 +42,10 @@
         <w:jc w:val="both"/>
       </w:pPr>
       <w:r>
-        <w:t>Agregar</w:t>
+        <w:rPr>
+          <w:b/>
+        </w:rPr>
+        <w:t>Tabla hash</w:t>
       </w:r>
     </w:p>
     <w:p>
@@ -79,7 +58,10 @@
         <w:jc w:val="both"/>
       </w:pPr>
       <w:r>
-        <w:t>Eliminar</w:t>
+        <w:rPr>
+          <w:b/>
+        </w:rPr>
+        <w:t>Colas de prioridad</w:t>
       </w:r>
     </w:p>
     <w:p>
@@ -92,7 +74,10 @@
         <w:jc w:val="both"/>
       </w:pPr>
       <w:r>
-        <w:t>Crear arista</w:t>
+        <w:rPr>
+          <w:b/>
+        </w:rPr>
+        <w:t>Montículos</w:t>
       </w:r>
     </w:p>
     <w:p>
@@ -105,7 +90,10 @@
         <w:jc w:val="both"/>
       </w:pPr>
       <w:r>
-        <w:t>Recorrido en profundidad.</w:t>
+        <w:rPr>
+          <w:b/>
+        </w:rPr>
+        <w:t>Arboles n-arios</w:t>
       </w:r>
     </w:p>
     <w:p>
@@ -118,31 +106,176 @@
         <w:jc w:val="both"/>
       </w:pPr>
       <w:r>
-        <w:t>Recorrido en amplitud.</w:t>
-      </w:r>
-    </w:p>
-    <w:p>
-      <w:pPr>
-        <w:jc w:val="both"/>
-      </w:pPr>
-      <w:r>
-        <w:t xml:space="preserve">Los resultados fueron muy malos, por esa razón la universidad Icesi contacta a la empresa </w:t>
-      </w:r>
-      <w:r>
-        <w:rPr>
-          <w:b/>
-        </w:rPr>
-        <w:t xml:space="preserve">HARD-DEVELOPMENT </w:t>
-      </w:r>
-      <w:r>
-        <w:t>que desarrollaran un software que se encargara de mostrar cómo funcionan los grafos</w:t>
+        <w:rPr>
+          <w:b/>
+        </w:rPr>
+        <w:t>Arboles binarios</w:t>
+      </w:r>
+    </w:p>
+    <w:p>
+      <w:pPr>
+        <w:pStyle w:val="Prrafodelista"/>
+        <w:numPr>
+          <w:ilvl w:val="0"/>
+          <w:numId w:val="1"/>
+        </w:numPr>
+        <w:jc w:val="both"/>
+      </w:pPr>
+      <w:r>
+        <w:rPr>
+          <w:b/>
+        </w:rPr>
+        <w:t>Arboles rojo-negro</w:t>
+      </w:r>
+    </w:p>
+    <w:p>
+      <w:pPr>
+        <w:pStyle w:val="Prrafodelista"/>
+        <w:numPr>
+          <w:ilvl w:val="0"/>
+          <w:numId w:val="1"/>
+        </w:numPr>
+        <w:jc w:val="both"/>
+      </w:pPr>
+      <w:r>
+        <w:rPr>
+          <w:b/>
+        </w:rPr>
+        <w:t>Arboles balanceados</w:t>
+      </w:r>
+    </w:p>
+    <w:p>
+      <w:pPr>
+        <w:jc w:val="both"/>
+      </w:pPr>
+      <w:r>
+        <w:t>El departamento de los tics, Emprendió una investigación hace 4 años para investigar cuál de los temas vistos en estructuras de datos era el que más causaba confusión a la hora de entender cómo se comportaba, esto se veía reflejado en las calificaciones del semestre. Se dieron cuenta que los dos temas que más causaban confusión eran:</w:t>
+      </w:r>
+    </w:p>
+    <w:p>
+      <w:pPr>
+        <w:pStyle w:val="Prrafodelista"/>
+        <w:numPr>
+          <w:ilvl w:val="0"/>
+          <w:numId w:val="1"/>
+        </w:numPr>
+        <w:jc w:val="both"/>
+      </w:pPr>
+      <w:r>
+        <w:rPr>
+          <w:b/>
+        </w:rPr>
+        <w:t>Complejidad de los algoritmos.</w:t>
+      </w:r>
+    </w:p>
+    <w:p>
+      <w:pPr>
+        <w:pStyle w:val="Prrafodelista"/>
+        <w:numPr>
+          <w:ilvl w:val="0"/>
+          <w:numId w:val="1"/>
+        </w:numPr>
+        <w:jc w:val="both"/>
+      </w:pPr>
+      <w:r>
+        <w:rPr>
+          <w:b/>
+        </w:rPr>
+        <w:t>Grafos.</w:t>
+      </w:r>
+    </w:p>
+    <w:p>
+      <w:pPr>
+        <w:jc w:val="both"/>
+      </w:pPr>
+      <w:r>
+        <w:t xml:space="preserve">La universidad desea que el porcentaje de ganancia de los parciales en los cuales entra uno de estos temas aumente de forma que valga la pena evidenciarse. </w:t>
+      </w:r>
+      <w:r>
+        <w:t>Primeramente,</w:t>
+      </w:r>
+      <w:r>
+        <w:t xml:space="preserve"> se van a enfocar por solucionar la cuestión de los grafos. Por lo anterior la universidad requiere de un software educativo que, por el momento, muestre a sus estudiantes cómo se comportan los grafos, si hay éxito utilizando el software, se les implementaran a estas otras estructuras de datos, y el tema de complejidad algorítmico. La universidad contacto a la empresa </w:t>
+      </w:r>
+      <w:r>
+        <w:rPr>
+          <w:b/>
+        </w:rPr>
+        <w:t xml:space="preserve">EZ-DEVELOPMENT </w:t>
+      </w:r>
+      <w:r>
+        <w:t>para el desarrollo del software que inicialmente cumpla con las siguientes funcionalidades:</w:t>
+      </w:r>
+    </w:p>
+    <w:p>
+      <w:pPr>
+        <w:pStyle w:val="Prrafodelista"/>
+        <w:numPr>
+          <w:ilvl w:val="0"/>
+          <w:numId w:val="1"/>
+        </w:numPr>
+        <w:jc w:val="both"/>
+      </w:pPr>
+      <w:r>
+        <w:t>Representar gráficamente un grafo simple, un multígrafo, un pseudografo, y los dirigidos y no dirigidos.</w:t>
+      </w:r>
+    </w:p>
+    <w:p>
+      <w:pPr>
+        <w:pStyle w:val="Prrafodelista"/>
+        <w:numPr>
+          <w:ilvl w:val="0"/>
+          <w:numId w:val="1"/>
+        </w:numPr>
+        <w:jc w:val="both"/>
+      </w:pPr>
+      <w:r>
+        <w:t>Mostrar el comportamiento de los métodos básicos de los grafos:</w:t>
+      </w:r>
+    </w:p>
+    <w:p>
+      <w:pPr>
+        <w:pStyle w:val="Prrafodelista"/>
+        <w:numPr>
+          <w:ilvl w:val="1"/>
+          <w:numId w:val="1"/>
+        </w:numPr>
+        <w:jc w:val="both"/>
+      </w:pPr>
+      <w:r>
+        <w:t>Recorrido en amplitud</w:t>
+      </w:r>
+    </w:p>
+    <w:p>
+      <w:pPr>
+        <w:pStyle w:val="Prrafodelista"/>
+        <w:numPr>
+          <w:ilvl w:val="1"/>
+          <w:numId w:val="1"/>
+        </w:numPr>
+        <w:jc w:val="both"/>
+      </w:pPr>
+      <w:r>
+        <w:t>Recorrido en profundidad</w:t>
+      </w:r>
+    </w:p>
+    <w:p>
+      <w:pPr>
+        <w:pStyle w:val="Prrafodelista"/>
+        <w:numPr>
+          <w:ilvl w:val="1"/>
+          <w:numId w:val="1"/>
+        </w:numPr>
+        <w:jc w:val="both"/>
+      </w:pPr>
+      <w:r>
+        <w:t>Agregar una arista entre dos vértices</w:t>
       </w:r>
       <w:bookmarkStart w:id="0" w:name="_GoBack"/>
       <w:bookmarkEnd w:id="0"/>
     </w:p>
     <w:p>
       <w:pPr>
-        <w:ind w:left="360"/>
         <w:jc w:val="both"/>
       </w:pPr>
     </w:p>
@@ -157,7 +290,7 @@
 </file>
 
 <file path=word/numbering.xml><?xml version="1.0" encoding="utf-8"?>
-<w:numbering xmlns:wpc="http://schemas.microsoft.com/office/word/2010/wordprocessingCanvas" xmlns:cx="http://schemas.microsoft.com/office/drawing/2014/chartex" xmlns:cx1="http://schemas.microsoft.com/office/drawing/2015/9/8/chartex" xmlns:cx2="http://schemas.microsoft.com/office/drawing/2015/10/21/chartex" xmlns:cx3="http://schemas.microsoft.com/office/drawing/2016/5/9/chartex" xmlns:cx4="http://schemas.microsoft.com/office/drawing/2016/5/10/chartex" xmlns:cx5="http://schemas.microsoft.com/office/drawing/2016/5/11/chartex" xmlns:cx6="http://schemas.microsoft.com/office/drawing/2016/5/12/chartex" xmlns:cx7="http://schemas.microsoft.com/office/drawing/2016/5/13/chartex" xmlns:cx8="http://schemas.microsoft.com/office/drawing/2016/5/14/chartex" xmlns:mc="http://schemas.openxmlformats.org/markup-compatibility/2006" xmlns:aink="http://schemas.microsoft.com/office/drawing/2016/ink" xmlns:am3d="http://schemas.microsoft.com/office/drawing/2017/model3d" xmlns:o="urn:schemas-microsoft-com:office:office" xmlns:r="http://schemas.openxmlformats.org/officeDocument/2006/relationships" xmlns:m="http://schemas.openxmlformats.org/officeDocument/2006/math" xmlns:v="urn:schemas-microsoft-com:vml" xmlns:wp14="http://schemas.microsoft.com/office/word/2010/wordprocessingDrawing" xmlns:wp="http://schemas.openxmlformats.org/drawingml/2006/wordprocessingDrawing" xmlns:w10="urn:schemas-microsoft-com:office:word" xmlns:w="http://schemas.openxmlformats.org/wordprocessingml/2006/main" xmlns:w14="http://schemas.microsoft.com/office/word/2010/wordml" xmlns:w15="http://schemas.microsoft.com/office/word/2012/wordml" xmlns:w16cid="http://schemas.microsoft.com/office/word/2016/wordml/cid" xmlns:w16se="http://schemas.microsoft.com/office/word/2015/wordml/symex" xmlns:wpg="http://schemas.microsoft.com/office/word/2010/wordprocessingGroup" xmlns:wpi="http://schemas.microsoft.com/office/word/2010/wordprocessingInk" xmlns:wne="http://schemas.microsoft.com/office/word/2006/wordml" xmlns:wps="http://schemas.microsoft.com/office/word/2010/wordprocessingShape" mc:Ignorable="w14 w15 w16se w16cid wp14">
+<w:numbering xmlns:wpc="http://schemas.microsoft.com/office/word/2010/wordprocessingCanvas" xmlns:cx="http://schemas.microsoft.com/office/drawing/2014/chartex" xmlns:mc="http://schemas.openxmlformats.org/markup-compatibility/2006" xmlns:o="urn:schemas-microsoft-com:office:office" xmlns:r="http://schemas.openxmlformats.org/officeDocument/2006/relationships" xmlns:m="http://schemas.openxmlformats.org/officeDocument/2006/math" xmlns:v="urn:schemas-microsoft-com:vml" xmlns:wp14="http://schemas.microsoft.com/office/word/2010/wordprocessingDrawing" xmlns:wp="http://schemas.openxmlformats.org/drawingml/2006/wordprocessingDrawing" xmlns:w10="urn:schemas-microsoft-com:office:word" xmlns:w="http://schemas.openxmlformats.org/wordprocessingml/2006/main" xmlns:w14="http://schemas.microsoft.com/office/word/2010/wordml" xmlns:w15="http://schemas.microsoft.com/office/word/2012/wordml" xmlns:w16se="http://schemas.microsoft.com/office/word/2015/wordml/symex" xmlns:wpg="http://schemas.microsoft.com/office/word/2010/wordprocessingGroup" xmlns:wpi="http://schemas.microsoft.com/office/word/2010/wordprocessingInk" xmlns:wne="http://schemas.microsoft.com/office/word/2006/wordml" xmlns:wps="http://schemas.microsoft.com/office/word/2010/wordprocessingShape" mc:Ignorable="w14 w15 w16se wp14">
   <w:abstractNum w:abstractNumId="0" w15:restartNumberingAfterBreak="0">
     <w:nsid w:val="072079A2"/>
     <w:multiLevelType w:val="hybridMultilevel"/>
@@ -174,7 +307,7 @@
         <w:rFonts w:ascii="Calibri" w:eastAsiaTheme="minorHAnsi" w:hAnsi="Calibri" w:cs="Calibri" w:hint="default"/>
       </w:rPr>
     </w:lvl>
-    <w:lvl w:ilvl="1" w:tplc="240A0003" w:tentative="1">
+    <w:lvl w:ilvl="1" w:tplc="240A0003">
       <w:start w:val="1"/>
       <w:numFmt w:val="bullet"/>
       <w:lvlText w:val="o"/>
@@ -278,7 +411,7 @@
 </file>
 
 <file path=word/styles.xml><?xml version="1.0" encoding="utf-8"?>
-<w:styles xmlns:mc="http://schemas.openxmlformats.org/markup-compatibility/2006" xmlns:r="http://schemas.openxmlformats.org/officeDocument/2006/relationships" xmlns:w="http://schemas.openxmlformats.org/wordprocessingml/2006/main" xmlns:w14="http://schemas.microsoft.com/office/word/2010/wordml" xmlns:w15="http://schemas.microsoft.com/office/word/2012/wordml" xmlns:w16cid="http://schemas.microsoft.com/office/word/2016/wordml/cid" xmlns:w16se="http://schemas.microsoft.com/office/word/2015/wordml/symex" mc:Ignorable="w14 w15 w16se w16cid">
+<w:styles xmlns:mc="http://schemas.openxmlformats.org/markup-compatibility/2006" xmlns:r="http://schemas.openxmlformats.org/officeDocument/2006/relationships" xmlns:w="http://schemas.openxmlformats.org/wordprocessingml/2006/main" xmlns:w14="http://schemas.microsoft.com/office/word/2010/wordml" xmlns:w15="http://schemas.microsoft.com/office/word/2012/wordml" xmlns:w16se="http://schemas.microsoft.com/office/word/2015/wordml/symex" mc:Ignorable="w14 w15 w16se">
   <w:docDefaults>
     <w:rPrDefault>
       <w:rPr>
@@ -294,7 +427,7 @@
       </w:pPr>
     </w:pPrDefault>
   </w:docDefaults>
-  <w:latentStyles w:defLockedState="0" w:defUIPriority="99" w:defSemiHidden="0" w:defUnhideWhenUsed="0" w:defQFormat="0" w:count="375">
+  <w:latentStyles w:defLockedState="0" w:defUIPriority="99" w:defSemiHidden="0" w:defUnhideWhenUsed="0" w:defQFormat="0" w:count="371">
     <w:lsdException w:name="Normal" w:uiPriority="0" w:qFormat="1"/>
     <w:lsdException w:name="heading 1" w:uiPriority="9" w:qFormat="1"/>
     <w:lsdException w:name="heading 2" w:semiHidden="1" w:uiPriority="9" w:unhideWhenUsed="1" w:qFormat="1"/>
@@ -666,10 +799,6 @@
     <w:lsdException w:name="List Table 5 Dark Accent 6" w:uiPriority="50"/>
     <w:lsdException w:name="List Table 6 Colorful Accent 6" w:uiPriority="51"/>
     <w:lsdException w:name="List Table 7 Colorful Accent 6" w:uiPriority="52"/>
-    <w:lsdException w:name="Mention" w:semiHidden="1" w:unhideWhenUsed="1"/>
-    <w:lsdException w:name="Smart Hyperlink" w:semiHidden="1" w:unhideWhenUsed="1"/>
-    <w:lsdException w:name="Hashtag" w:semiHidden="1" w:unhideWhenUsed="1"/>
-    <w:lsdException w:name="Unresolved Mention" w:semiHidden="1" w:unhideWhenUsed="1"/>
   </w:latentStyles>
   <w:style w:type="paragraph" w:default="1" w:styleId="Normal">
     <w:name w:val="Normal"/>

</xml_diff>